<commit_message>
fix: fixed chart energy, even more syntactic sugar, corrected report
</commit_message>
<xml_diff>
--- a/Отчёт по задаче.docx
+++ b/Отчёт по задаче.docx
@@ -337,7 +337,7 @@
           <w:sz w:val="28"/>
           <w:szCs w:val="28"/>
         </w:rPr>
-        <w:t>Отчет по лабораторной</w:t>
+        <w:t xml:space="preserve">Отчет по </w:t>
       </w:r>
       <w:r>
         <w:rPr>
@@ -345,7 +345,7 @@
           <w:sz w:val="28"/>
           <w:szCs w:val="28"/>
         </w:rPr>
-        <w:t xml:space="preserve"> вычислительной</w:t>
+        <w:t>вычислительной</w:t>
       </w:r>
       <w:r>
         <w:rPr>
@@ -353,7 +353,31 @@
           <w:sz w:val="28"/>
           <w:szCs w:val="28"/>
         </w:rPr>
-        <w:t xml:space="preserve"> работе</w:t>
+        <w:t xml:space="preserve"> </w:t>
+      </w:r>
+      <w:r>
+        <w:rPr>
+          <w:b w:val="0"/>
+          <w:sz w:val="28"/>
+          <w:szCs w:val="28"/>
+        </w:rPr>
+        <w:t>лабораторной</w:t>
+      </w:r>
+      <w:r>
+        <w:rPr>
+          <w:b w:val="0"/>
+          <w:sz w:val="28"/>
+          <w:szCs w:val="28"/>
+        </w:rPr>
+        <w:t xml:space="preserve"> </w:t>
+      </w:r>
+      <w:r>
+        <w:rPr>
+          <w:b w:val="0"/>
+          <w:sz w:val="28"/>
+          <w:szCs w:val="28"/>
+        </w:rPr>
+        <w:t>работе</w:t>
       </w:r>
     </w:p>
     <w:p>
@@ -697,7 +721,7 @@
           <w:sz w:val="28"/>
           <w:szCs w:val="28"/>
         </w:rPr>
-        <w:t>2022 г.</w:t>
+        <w:t>2022</w:t>
       </w:r>
     </w:p>
     <w:p>
@@ -7067,19 +7091,8 @@
           <w:sz w:val="28"/>
           <w:szCs w:val="28"/>
         </w:rPr>
-        <w:t xml:space="preserve"> </w:t>
-      </w:r>
-      <w:proofErr w:type="spellStart"/>
-      <w:r>
-        <w:rPr>
-          <w:rFonts w:eastAsiaTheme="minorEastAsia" w:cs="Times New Roman"/>
-          <w:color w:val="000000"/>
-          <w:sz w:val="28"/>
-          <w:szCs w:val="28"/>
-        </w:rPr>
-        <w:t>нм</w:t>
-      </w:r>
-      <w:proofErr w:type="spellEnd"/>
+        <w:t xml:space="preserve"> нм</w:t>
+      </w:r>
       <w:r>
         <w:rPr>
           <w:rFonts w:eastAsiaTheme="minorEastAsia" w:cs="Times New Roman"/>
@@ -8621,21 +8634,12 @@
         </w:rPr>
       </w:pPr>
       <w:bookmarkStart w:id="2" w:name="_Hlk103283840"/>
-      <w:proofErr w:type="spellStart"/>
-      <w:r>
-        <w:rPr>
-          <w:sz w:val="28"/>
-          <w:szCs w:val="24"/>
-        </w:rPr>
-        <w:t>Макросостояние</w:t>
-      </w:r>
-      <w:proofErr w:type="spellEnd"/>
-      <w:r>
-        <w:rPr>
-          <w:sz w:val="28"/>
-          <w:szCs w:val="24"/>
-        </w:rPr>
-        <w:t xml:space="preserve"> системы характеризуют температурой </w:t>
+      <w:r>
+        <w:rPr>
+          <w:sz w:val="28"/>
+          <w:szCs w:val="24"/>
+        </w:rPr>
+        <w:t xml:space="preserve">Макросостояние системы характеризуют температурой </w:t>
       </w:r>
       <m:oMath>
         <m:r>
@@ -8696,7 +8700,6 @@
         <w:rPr>
           <w:sz w:val="28"/>
           <w:szCs w:val="24"/>
-          <w:lang w:val="en-US"/>
         </w:rPr>
         <w:t>6</w:t>
       </w:r>
@@ -11489,15 +11492,7 @@
                 <w:sz w:val="28"/>
                 <w:szCs w:val="24"/>
               </w:rPr>
-              <m:t>2</m:t>
-            </m:r>
-            <m:r>
-              <w:rPr>
-                <w:rFonts w:ascii="Cambria Math" w:eastAsia="Times New Roman" w:hAnsi="Cambria Math"/>
-                <w:sz w:val="28"/>
-                <w:szCs w:val="24"/>
-              </w:rPr>
-              <m:t>ϑ</m:t>
+              <m:t>2ϑ</m:t>
             </m:r>
           </m:num>
           <m:den>
@@ -12178,7 +12173,6 @@
           <w:rFonts w:eastAsia="Times New Roman"/>
           <w:sz w:val="28"/>
           <w:szCs w:val="24"/>
-          <w:lang w:val="en-US"/>
         </w:rPr>
       </w:pPr>
       <w:r>
@@ -12238,7 +12232,6 @@
           <w:iCs/>
           <w:sz w:val="28"/>
           <w:szCs w:val="24"/>
-          <w:lang w:val="en-US"/>
         </w:rPr>
         <w:t>[</w:t>
       </w:r>
@@ -12259,7 +12252,6 @@
           <w:iCs/>
           <w:sz w:val="28"/>
           <w:szCs w:val="24"/>
-          <w:lang w:val="en-US"/>
         </w:rPr>
         <w:t>]</w:t>
       </w:r>
@@ -13219,15 +13211,14 @@
       <w:r>
         <w:rPr>
           <w:rFonts w:eastAsia="Times New Roman"/>
-          <w:noProof/>
           <w:sz w:val="28"/>
           <w:szCs w:val="24"/>
         </w:rPr>
         <w:drawing>
-          <wp:inline distT="0" distB="0" distL="0" distR="0" wp14:anchorId="56B97A79" wp14:editId="76A9B9BE">
+          <wp:inline distT="0" distB="0" distL="0" distR="0" wp14:anchorId="5515258D" wp14:editId="49E82BCC">
             <wp:extent cx="6188710" cy="4929505"/>
-            <wp:effectExtent l="0" t="0" r="2540" b="4445"/>
-            <wp:docPr id="4" name="Рисунок 4"/>
+            <wp:effectExtent l="19050" t="19050" r="21590" b="23495"/>
+            <wp:docPr id="6" name="Рисунок 6"/>
             <wp:cNvGraphicFramePr>
               <a:graphicFrameLocks xmlns:a="http://schemas.openxmlformats.org/drawingml/2006/main" noChangeAspect="1"/>
             </wp:cNvGraphicFramePr>
@@ -13252,6 +13243,11 @@
                     <a:prstGeom prst="rect">
                       <a:avLst/>
                     </a:prstGeom>
+                    <a:ln>
+                      <a:solidFill>
+                        <a:schemeClr val="tx1"/>
+                      </a:solidFill>
+                    </a:ln>
                   </pic:spPr>
                 </pic:pic>
               </a:graphicData>
@@ -13672,6 +13668,26 @@
     </w:p>
     <w:p>
       <w:pPr>
+        <w:spacing w:after="160" w:line="259" w:lineRule="auto"/>
+        <w:jc w:val="left"/>
+        <w:rPr>
+          <w:rFonts w:eastAsia="Times New Roman" w:cs="Times New Roman"/>
+          <w:b/>
+          <w:sz w:val="28"/>
+          <w:szCs w:val="18"/>
+          <w:lang w:eastAsia="ru-RU"/>
+        </w:rPr>
+      </w:pPr>
+      <w:r>
+        <w:rPr>
+          <w:sz w:val="28"/>
+          <w:szCs w:val="18"/>
+        </w:rPr>
+        <w:br w:type="page"/>
+      </w:r>
+    </w:p>
+    <w:p>
+      <w:pPr>
         <w:pStyle w:val="a5"/>
         <w:rPr>
           <w:sz w:val="28"/>
@@ -13683,6 +13699,7 @@
           <w:sz w:val="28"/>
           <w:szCs w:val="18"/>
         </w:rPr>
+        <w:lastRenderedPageBreak/>
         <w:t>Результаты исследования</w:t>
       </w:r>
     </w:p>
@@ -13711,7 +13728,6 @@
           <w:sz w:val="28"/>
           <w:szCs w:val="24"/>
         </w:rPr>
-        <w:lastRenderedPageBreak/>
         <w:t xml:space="preserve">Создадим расчётную ячейку размером </w:t>
       </w:r>
       <m:oMath>
@@ -14355,15 +14371,7 @@
           <w:sz w:val="28"/>
           <w:szCs w:val="24"/>
         </w:rPr>
-        <w:t xml:space="preserve"> | 180,7</w:t>
-      </w:r>
-      <w:r>
-        <w:rPr>
-          <w:rFonts w:eastAsia="Times New Roman"/>
-          <w:sz w:val="28"/>
-          <w:szCs w:val="24"/>
-        </w:rPr>
-        <w:t xml:space="preserve">4 </w:t>
+        <w:t xml:space="preserve"> | 180,74 </w:t>
       </w:r>
       <w:r>
         <w:rPr>
@@ -14509,9 +14517,9 @@
           <w:noProof/>
         </w:rPr>
         <w:drawing>
-          <wp:inline distT="0" distB="0" distL="0" distR="0" wp14:anchorId="760F7121" wp14:editId="5F6D8F3F">
+          <wp:inline distT="0" distB="0" distL="0" distR="0" wp14:anchorId="760F7121" wp14:editId="6123FD88">
             <wp:extent cx="6188710" cy="2303145"/>
-            <wp:effectExtent l="0" t="0" r="2540" b="1905"/>
+            <wp:effectExtent l="19050" t="19050" r="21590" b="20955"/>
             <wp:docPr id="12" name="Рисунок 11">
               <a:extLst xmlns:a="http://schemas.openxmlformats.org/drawingml/2006/main">
                 <a:ext uri="{FF2B5EF4-FFF2-40B4-BE49-F238E27FC236}">
@@ -14551,6 +14559,11 @@
                     <a:prstGeom prst="rect">
                       <a:avLst/>
                     </a:prstGeom>
+                    <a:ln>
+                      <a:solidFill>
+                        <a:schemeClr val="tx1"/>
+                      </a:solidFill>
+                    </a:ln>
                   </pic:spPr>
                 </pic:pic>
               </a:graphicData>
@@ -14588,7 +14601,7 @@
           <w:sz w:val="28"/>
           <w:szCs w:val="18"/>
         </w:rPr>
-        <w:t>5</w:t>
+        <w:t>5б.</w:t>
       </w:r>
       <w:r>
         <w:rPr>
@@ -14598,7 +14611,7 @@
           <w:sz w:val="28"/>
           <w:szCs w:val="18"/>
         </w:rPr>
-        <w:t>б</w:t>
+        <w:t xml:space="preserve"> </w:t>
       </w:r>
       <w:r>
         <w:rPr>
@@ -14608,67 +14621,7 @@
           <w:sz w:val="28"/>
           <w:szCs w:val="18"/>
         </w:rPr>
-        <w:t>.</w:t>
-      </w:r>
-      <w:r>
-        <w:rPr>
-          <w:bCs/>
-          <w:i/>
-          <w:iCs/>
-          <w:sz w:val="28"/>
-          <w:szCs w:val="18"/>
-        </w:rPr>
-        <w:t xml:space="preserve"> </w:t>
-      </w:r>
-      <w:r>
-        <w:rPr>
-          <w:bCs/>
-          <w:i/>
-          <w:iCs/>
-          <w:sz w:val="28"/>
-          <w:szCs w:val="18"/>
-        </w:rPr>
-        <w:t>Гистограмма распределения (синий) и теоретическое распределение Максвелла</w:t>
-      </w:r>
-      <w:r>
-        <w:rPr>
-          <w:bCs/>
-          <w:i/>
-          <w:iCs/>
-          <w:sz w:val="28"/>
-          <w:szCs w:val="18"/>
-        </w:rPr>
-        <w:t xml:space="preserve"> </w:t>
-      </w:r>
-      <w:r>
-        <w:rPr>
-          <w:bCs/>
-          <w:i/>
-          <w:iCs/>
-          <w:sz w:val="28"/>
-          <w:szCs w:val="18"/>
-        </w:rPr>
-        <w:t xml:space="preserve">(красная) при </w:t>
-      </w:r>
-      <w:r>
-        <w:rPr>
-          <w:bCs/>
-          <w:i/>
-          <w:iCs/>
-          <w:sz w:val="28"/>
-          <w:szCs w:val="18"/>
-        </w:rPr>
-        <w:t>4</w:t>
-      </w:r>
-      <w:r>
-        <w:rPr>
-          <w:bCs/>
-          <w:i/>
-          <w:iCs/>
-          <w:sz w:val="28"/>
-          <w:szCs w:val="18"/>
-        </w:rPr>
-        <w:t xml:space="preserve">00 К </w:t>
+        <w:t xml:space="preserve">Гистограмма распределения (синий) и теоретическое распределение Максвелла (красная) при 400 К </w:t>
       </w:r>
     </w:p>
     <w:p>
@@ -14685,6 +14638,29 @@
     </w:p>
     <w:p>
       <w:pPr>
+        <w:spacing w:after="160" w:line="259" w:lineRule="auto"/>
+        <w:jc w:val="left"/>
+        <w:rPr>
+          <w:rFonts w:eastAsia="Times New Roman"/>
+          <w:b/>
+          <w:bCs/>
+          <w:sz w:val="28"/>
+          <w:szCs w:val="24"/>
+        </w:rPr>
+      </w:pPr>
+      <w:r>
+        <w:rPr>
+          <w:rFonts w:eastAsia="Times New Roman"/>
+          <w:b/>
+          <w:bCs/>
+          <w:sz w:val="28"/>
+          <w:szCs w:val="24"/>
+        </w:rPr>
+        <w:br w:type="page"/>
+      </w:r>
+    </w:p>
+    <w:p>
+      <w:pPr>
         <w:pStyle w:val="a7"/>
         <w:ind w:left="0" w:firstLine="709"/>
         <w:jc w:val="left"/>
@@ -14702,6 +14678,7 @@
           <w:sz w:val="28"/>
           <w:szCs w:val="24"/>
         </w:rPr>
+        <w:lastRenderedPageBreak/>
         <w:t>Наиболее вероятная скорость</w:t>
       </w:r>
       <w:r>
@@ -14712,13 +14689,23 @@
         </w:rPr>
         <w:t xml:space="preserve"> (</w:t>
       </w:r>
-      <w:r>
-        <w:rPr>
-          <w:rFonts w:eastAsia="Times New Roman"/>
-          <w:sz w:val="28"/>
-          <w:szCs w:val="24"/>
-        </w:rPr>
-        <w:t>прак.</w:t>
+      <w:proofErr w:type="spellStart"/>
+      <w:r>
+        <w:rPr>
+          <w:rFonts w:eastAsia="Times New Roman"/>
+          <w:sz w:val="28"/>
+          <w:szCs w:val="24"/>
+        </w:rPr>
+        <w:t>прак</w:t>
+      </w:r>
+      <w:proofErr w:type="spellEnd"/>
+      <w:r>
+        <w:rPr>
+          <w:rFonts w:eastAsia="Times New Roman"/>
+          <w:sz w:val="28"/>
+          <w:szCs w:val="24"/>
+        </w:rPr>
+        <w:t>.</w:t>
       </w:r>
       <w:r>
         <w:rPr>
@@ -14750,15 +14737,7 @@
           <w:sz w:val="28"/>
           <w:szCs w:val="24"/>
         </w:rPr>
-        <w:t xml:space="preserve">: </w:t>
-      </w:r>
-      <w:r>
-        <w:rPr>
-          <w:rFonts w:eastAsia="Times New Roman"/>
-          <w:sz w:val="28"/>
-          <w:szCs w:val="24"/>
-        </w:rPr>
-        <w:t>312,5</w:t>
+        <w:t>: 312,5</w:t>
       </w:r>
       <w:r>
         <w:rPr>
@@ -14773,7 +14752,6 @@
           <w:rFonts w:eastAsia="Times New Roman"/>
           <w:sz w:val="28"/>
           <w:szCs w:val="24"/>
-          <w:lang w:val="en-US"/>
         </w:rPr>
         <w:t xml:space="preserve">| </w:t>
       </w:r>
@@ -14783,15 +14761,7 @@
           <w:sz w:val="28"/>
           <w:szCs w:val="24"/>
         </w:rPr>
-        <w:t>300</w:t>
-      </w:r>
-      <w:r>
-        <w:rPr>
-          <w:rFonts w:eastAsia="Times New Roman"/>
-          <w:sz w:val="28"/>
-          <w:szCs w:val="24"/>
-        </w:rPr>
-        <w:t xml:space="preserve"> м/с</w:t>
+        <w:t>300 м/с</w:t>
       </w:r>
       <w:r>
         <w:rPr>
@@ -14852,7 +14822,6 @@
           <w:rFonts w:eastAsia="Times New Roman"/>
           <w:sz w:val="28"/>
           <w:szCs w:val="24"/>
-          <w:lang w:val="en-US"/>
         </w:rPr>
         <w:t xml:space="preserve">| </w:t>
       </w:r>
@@ -14878,15 +14847,7 @@
           <w:sz w:val="28"/>
           <w:szCs w:val="24"/>
         </w:rPr>
-        <w:t xml:space="preserve">: </w:t>
-      </w:r>
-      <w:r>
-        <w:rPr>
-          <w:rFonts w:eastAsia="Times New Roman"/>
-          <w:sz w:val="28"/>
-          <w:szCs w:val="24"/>
-        </w:rPr>
-        <w:t>350</w:t>
+        <w:t>: 350</w:t>
       </w:r>
       <w:r>
         <w:rPr>
@@ -14917,7 +14878,6 @@
           <w:rFonts w:eastAsia="Times New Roman"/>
           <w:sz w:val="28"/>
           <w:szCs w:val="24"/>
-          <w:lang w:val="en-US"/>
         </w:rPr>
         <w:t xml:space="preserve">| </w:t>
       </w:r>
@@ -14998,15 +14958,7 @@
           <w:sz w:val="28"/>
           <w:szCs w:val="24"/>
         </w:rPr>
-        <w:t xml:space="preserve">: </w:t>
-      </w:r>
-      <w:r>
-        <w:rPr>
-          <w:rFonts w:eastAsia="Times New Roman"/>
-          <w:sz w:val="28"/>
-          <w:szCs w:val="24"/>
-        </w:rPr>
-        <w:t>4</w:t>
+        <w:t>: 4</w:t>
       </w:r>
       <w:r>
         <w:rPr>
@@ -15128,9 +15080,9 @@
           <w:noProof/>
         </w:rPr>
         <w:drawing>
-          <wp:inline distT="0" distB="0" distL="0" distR="0" wp14:anchorId="7CBAFBF0" wp14:editId="143C0FB1">
+          <wp:inline distT="0" distB="0" distL="0" distR="0" wp14:anchorId="7CBAFBF0" wp14:editId="014B3BAA">
             <wp:extent cx="6188710" cy="2313305"/>
-            <wp:effectExtent l="0" t="0" r="2540" b="0"/>
+            <wp:effectExtent l="19050" t="19050" r="21590" b="10795"/>
             <wp:docPr id="13" name="Рисунок 12">
               <a:extLst xmlns:a="http://schemas.openxmlformats.org/drawingml/2006/main">
                 <a:ext uri="{FF2B5EF4-FFF2-40B4-BE49-F238E27FC236}">
@@ -15170,6 +15122,11 @@
                     <a:prstGeom prst="rect">
                       <a:avLst/>
                     </a:prstGeom>
+                    <a:ln>
+                      <a:solidFill>
+                        <a:schemeClr val="tx1"/>
+                      </a:solidFill>
+                    </a:ln>
                   </pic:spPr>
                 </pic:pic>
               </a:graphicData>
@@ -15207,7 +15164,7 @@
           <w:sz w:val="28"/>
           <w:szCs w:val="18"/>
         </w:rPr>
-        <w:t>5</w:t>
+        <w:t>5в.</w:t>
       </w:r>
       <w:r>
         <w:rPr>
@@ -15217,7 +15174,7 @@
           <w:sz w:val="28"/>
           <w:szCs w:val="18"/>
         </w:rPr>
-        <w:t>в</w:t>
+        <w:t xml:space="preserve"> </w:t>
       </w:r>
       <w:r>
         <w:rPr>
@@ -15227,67 +15184,7 @@
           <w:sz w:val="28"/>
           <w:szCs w:val="18"/>
         </w:rPr>
-        <w:t>.</w:t>
-      </w:r>
-      <w:r>
-        <w:rPr>
-          <w:bCs/>
-          <w:i/>
-          <w:iCs/>
-          <w:sz w:val="28"/>
-          <w:szCs w:val="18"/>
-        </w:rPr>
-        <w:t xml:space="preserve"> </w:t>
-      </w:r>
-      <w:r>
-        <w:rPr>
-          <w:bCs/>
-          <w:i/>
-          <w:iCs/>
-          <w:sz w:val="28"/>
-          <w:szCs w:val="18"/>
-        </w:rPr>
-        <w:t>Гистограмма распределения (синий) и теоретическое распределение Максвелла</w:t>
-      </w:r>
-      <w:r>
-        <w:rPr>
-          <w:bCs/>
-          <w:i/>
-          <w:iCs/>
-          <w:sz w:val="28"/>
-          <w:szCs w:val="18"/>
-        </w:rPr>
-        <w:t xml:space="preserve"> </w:t>
-      </w:r>
-      <w:r>
-        <w:rPr>
-          <w:bCs/>
-          <w:i/>
-          <w:iCs/>
-          <w:sz w:val="28"/>
-          <w:szCs w:val="18"/>
-        </w:rPr>
-        <w:t xml:space="preserve">(красная) при </w:t>
-      </w:r>
-      <w:r>
-        <w:rPr>
-          <w:bCs/>
-          <w:i/>
-          <w:iCs/>
-          <w:sz w:val="28"/>
-          <w:szCs w:val="18"/>
-        </w:rPr>
-        <w:t>9</w:t>
-      </w:r>
-      <w:r>
-        <w:rPr>
-          <w:bCs/>
-          <w:i/>
-          <w:iCs/>
-          <w:sz w:val="28"/>
-          <w:szCs w:val="18"/>
-        </w:rPr>
-        <w:t>00 К</w:t>
+        <w:t>Гистограмма распределения (синий) и теоретическое распределение Максвелла (красная) при 900 К</w:t>
       </w:r>
     </w:p>
     <w:p>
@@ -15369,30 +15266,13 @@
           <w:sz w:val="28"/>
           <w:szCs w:val="24"/>
         </w:rPr>
-        <w:t xml:space="preserve">: </w:t>
-      </w:r>
-      <w:r>
-        <w:rPr>
-          <w:rFonts w:eastAsia="Times New Roman"/>
-          <w:sz w:val="28"/>
-          <w:szCs w:val="24"/>
-        </w:rPr>
-        <w:t>462,5</w:t>
-      </w:r>
-      <w:r>
-        <w:rPr>
-          <w:rFonts w:eastAsia="Times New Roman"/>
-          <w:sz w:val="28"/>
-          <w:szCs w:val="24"/>
-        </w:rPr>
-        <w:t xml:space="preserve"> </w:t>
-      </w:r>
-      <w:r>
-        <w:rPr>
-          <w:rFonts w:eastAsia="Times New Roman"/>
-          <w:sz w:val="28"/>
-          <w:szCs w:val="24"/>
-          <w:lang w:val="en-US"/>
+        <w:t xml:space="preserve">: 462,5 </w:t>
+      </w:r>
+      <w:r>
+        <w:rPr>
+          <w:rFonts w:eastAsia="Times New Roman"/>
+          <w:sz w:val="28"/>
+          <w:szCs w:val="24"/>
         </w:rPr>
         <w:t>|</w:t>
       </w:r>
@@ -15402,23 +15282,7 @@
           <w:sz w:val="28"/>
           <w:szCs w:val="24"/>
         </w:rPr>
-        <w:t xml:space="preserve"> </w:t>
-      </w:r>
-      <w:r>
-        <w:rPr>
-          <w:rFonts w:eastAsia="Times New Roman"/>
-          <w:sz w:val="28"/>
-          <w:szCs w:val="24"/>
-        </w:rPr>
-        <w:t>4</w:t>
-      </w:r>
-      <w:r>
-        <w:rPr>
-          <w:rFonts w:eastAsia="Times New Roman"/>
-          <w:sz w:val="28"/>
-          <w:szCs w:val="24"/>
-        </w:rPr>
-        <w:t>50 м/с</w:t>
+        <w:t xml:space="preserve"> 450 м/с</w:t>
       </w:r>
       <w:r>
         <w:rPr>
@@ -15496,15 +15360,7 @@
           <w:sz w:val="28"/>
           <w:szCs w:val="24"/>
         </w:rPr>
-        <w:t xml:space="preserve">: </w:t>
-      </w:r>
-      <w:r>
-        <w:rPr>
-          <w:rFonts w:eastAsia="Times New Roman"/>
-          <w:sz w:val="28"/>
-          <w:szCs w:val="24"/>
-        </w:rPr>
-        <w:t>529</w:t>
+        <w:t>: 529</w:t>
       </w:r>
       <w:r>
         <w:rPr>
@@ -15536,15 +15392,7 @@
           <w:sz w:val="28"/>
           <w:szCs w:val="24"/>
         </w:rPr>
-        <w:t>|</w:t>
-      </w:r>
-      <w:r>
-        <w:rPr>
-          <w:rFonts w:eastAsia="Times New Roman"/>
-          <w:sz w:val="28"/>
-          <w:szCs w:val="24"/>
-        </w:rPr>
-        <w:t xml:space="preserve"> </w:t>
+        <w:t xml:space="preserve">| </w:t>
       </w:r>
       <w:r>
         <w:rPr>
@@ -15622,15 +15470,7 @@
           <w:sz w:val="28"/>
           <w:szCs w:val="24"/>
         </w:rPr>
-        <w:t xml:space="preserve">: </w:t>
-      </w:r>
-      <w:r>
-        <w:rPr>
-          <w:rFonts w:eastAsia="Times New Roman"/>
-          <w:sz w:val="28"/>
-          <w:szCs w:val="24"/>
-        </w:rPr>
-        <w:t>612</w:t>
+        <w:t>: 612</w:t>
       </w:r>
       <w:r>
         <w:rPr>
@@ -15745,7 +15585,7 @@
           <w:noProof/>
         </w:rPr>
         <w:drawing>
-          <wp:inline distT="0" distB="0" distL="0" distR="0" wp14:anchorId="4F27B779" wp14:editId="3C619222">
+          <wp:inline distT="0" distB="0" distL="0" distR="0" wp14:anchorId="4F27B779" wp14:editId="49784759">
             <wp:extent cx="6188710" cy="3286125"/>
             <wp:effectExtent l="0" t="0" r="2540" b="9525"/>
             <wp:docPr id="10" name="Диаграмма 10">
@@ -15817,6 +15657,7 @@
           <w:sz w:val="28"/>
           <w:szCs w:val="24"/>
         </w:rPr>
+        <w:lastRenderedPageBreak/>
         <w:t>Из графиков видно, что полученные гистограммы распределения близки с теоретическим распределением Максвелла во всех трёх случаях, что говорит о правильности выполнения вычислительного эксперимента. Тоже самое можно сказать и про характеристические скорости: полученные значения близки с теоретическими.</w:t>
       </w:r>
     </w:p>
@@ -15835,7 +15676,6 @@
           <w:sz w:val="28"/>
           <w:szCs w:val="24"/>
         </w:rPr>
-        <w:lastRenderedPageBreak/>
         <w:t>Также выполняет соотношение скоростей</w:t>
       </w:r>
       <w:r>
@@ -15877,101 +15717,15 @@
           <w:sz w:val="28"/>
           <w:szCs w:val="24"/>
         </w:rPr>
-        <w:t>н</w:t>
-      </w:r>
-      <w:r>
-        <w:rPr>
-          <w:rFonts w:eastAsia="Times New Roman"/>
-          <w:b/>
-          <w:bCs/>
-          <w:sz w:val="28"/>
-          <w:szCs w:val="24"/>
-        </w:rPr>
-        <w:t>аиболее вероятн</w:t>
-      </w:r>
-      <w:r>
-        <w:rPr>
-          <w:rFonts w:eastAsia="Times New Roman"/>
-          <w:b/>
-          <w:bCs/>
-          <w:sz w:val="28"/>
-          <w:szCs w:val="24"/>
-        </w:rPr>
-        <w:t>ых</w:t>
-      </w:r>
-      <w:r>
-        <w:rPr>
-          <w:rFonts w:eastAsia="Times New Roman"/>
-          <w:b/>
-          <w:bCs/>
-          <w:sz w:val="28"/>
-          <w:szCs w:val="24"/>
-        </w:rPr>
-        <w:t xml:space="preserve"> </w:t>
-      </w:r>
-      <w:r>
-        <w:rPr>
-          <w:rFonts w:eastAsia="Times New Roman"/>
-          <w:sz w:val="28"/>
-          <w:szCs w:val="24"/>
-        </w:rPr>
-        <w:t>скорост</w:t>
-      </w:r>
-      <w:r>
-        <w:rPr>
-          <w:rFonts w:eastAsia="Times New Roman"/>
-          <w:sz w:val="28"/>
-          <w:szCs w:val="24"/>
-        </w:rPr>
-        <w:t xml:space="preserve">ей – </w:t>
-      </w:r>
-      <w:r>
-        <w:rPr>
-          <w:rFonts w:eastAsia="Times New Roman"/>
-          <w:sz w:val="28"/>
-          <w:szCs w:val="24"/>
-        </w:rPr>
-        <w:t>1,00</w:t>
-      </w:r>
-      <w:r>
-        <w:rPr>
-          <w:rFonts w:eastAsia="Times New Roman"/>
-          <w:sz w:val="28"/>
-          <w:szCs w:val="24"/>
-        </w:rPr>
-        <w:t>:</w:t>
-      </w:r>
-      <w:r>
-        <w:rPr>
-          <w:rFonts w:eastAsia="Times New Roman"/>
-          <w:sz w:val="28"/>
-          <w:szCs w:val="24"/>
-        </w:rPr>
-        <w:t>1,92</w:t>
-      </w:r>
-      <w:r>
-        <w:rPr>
-          <w:rFonts w:eastAsia="Times New Roman"/>
-          <w:sz w:val="28"/>
-          <w:szCs w:val="24"/>
-        </w:rPr>
-        <w:t>:</w:t>
-      </w:r>
-      <w:r>
-        <w:rPr>
-          <w:rFonts w:eastAsia="Times New Roman"/>
-          <w:sz w:val="28"/>
-          <w:szCs w:val="24"/>
-        </w:rPr>
-        <w:t>2,85</w:t>
-      </w:r>
-      <w:r>
-        <w:rPr>
-          <w:rFonts w:eastAsia="Times New Roman"/>
-          <w:sz w:val="28"/>
-          <w:szCs w:val="24"/>
-        </w:rPr>
-        <w:t>;</w:t>
+        <w:t xml:space="preserve">наиболее вероятных </w:t>
+      </w:r>
+      <w:r>
+        <w:rPr>
+          <w:rFonts w:eastAsia="Times New Roman"/>
+          <w:sz w:val="28"/>
+          <w:szCs w:val="24"/>
+        </w:rPr>
+        <w:t>скоростей – 1,00:1,92:2,85;</w:t>
       </w:r>
     </w:p>
     <w:p>
@@ -16012,55 +15766,7 @@
           <w:sz w:val="28"/>
           <w:szCs w:val="24"/>
         </w:rPr>
-        <w:t xml:space="preserve">скоростей – </w:t>
-      </w:r>
-      <w:r>
-        <w:rPr>
-          <w:rFonts w:eastAsia="Times New Roman"/>
-          <w:sz w:val="28"/>
-          <w:szCs w:val="24"/>
-        </w:rPr>
-        <w:t>1,00</w:t>
-      </w:r>
-      <w:r>
-        <w:rPr>
-          <w:rFonts w:eastAsia="Times New Roman"/>
-          <w:sz w:val="28"/>
-          <w:szCs w:val="24"/>
-        </w:rPr>
-        <w:t>:</w:t>
-      </w:r>
-      <w:r>
-        <w:rPr>
-          <w:rFonts w:eastAsia="Times New Roman"/>
-          <w:sz w:val="28"/>
-          <w:szCs w:val="24"/>
-        </w:rPr>
-        <w:t>1,99</w:t>
-      </w:r>
-      <w:r>
-        <w:rPr>
-          <w:rFonts w:eastAsia="Times New Roman"/>
-          <w:sz w:val="28"/>
-          <w:szCs w:val="24"/>
-        </w:rPr>
-        <w:t>:</w:t>
-      </w:r>
-      <w:r>
-        <w:rPr>
-          <w:rFonts w:eastAsia="Times New Roman"/>
-          <w:sz w:val="28"/>
-          <w:szCs w:val="24"/>
-        </w:rPr>
-        <w:t>3,01</w:t>
-      </w:r>
-      <w:r>
-        <w:rPr>
-          <w:rFonts w:eastAsia="Times New Roman"/>
-          <w:sz w:val="28"/>
-          <w:szCs w:val="24"/>
-        </w:rPr>
-        <w:t>;</w:t>
+        <w:t>скоростей – 1,00:1,99:3,01;</w:t>
       </w:r>
     </w:p>
     <w:p>
@@ -16086,27 +15792,7 @@
           <w:sz w:val="28"/>
           <w:szCs w:val="24"/>
         </w:rPr>
-        <w:t>с</w:t>
-      </w:r>
-      <w:r>
-        <w:rPr>
-          <w:rFonts w:eastAsia="Times New Roman"/>
-          <w:b/>
-          <w:bCs/>
-          <w:sz w:val="28"/>
-          <w:szCs w:val="24"/>
-        </w:rPr>
-        <w:t>реднеквадратическ</w:t>
-      </w:r>
-      <w:r>
-        <w:rPr>
-          <w:rFonts w:eastAsia="Times New Roman"/>
-          <w:b/>
-          <w:bCs/>
-          <w:sz w:val="28"/>
-          <w:szCs w:val="24"/>
-        </w:rPr>
-        <w:t>их</w:t>
+        <w:t>среднеквадратических</w:t>
       </w:r>
       <w:r>
         <w:rPr>
@@ -16123,47 +15809,7 @@
           <w:sz w:val="28"/>
           <w:szCs w:val="24"/>
         </w:rPr>
-        <w:t xml:space="preserve">скоростей – </w:t>
-      </w:r>
-      <w:r>
-        <w:rPr>
-          <w:rFonts w:eastAsia="Times New Roman"/>
-          <w:sz w:val="28"/>
-          <w:szCs w:val="24"/>
-        </w:rPr>
-        <w:t>1,00</w:t>
-      </w:r>
-      <w:r>
-        <w:rPr>
-          <w:rFonts w:eastAsia="Times New Roman"/>
-          <w:sz w:val="28"/>
-          <w:szCs w:val="24"/>
-        </w:rPr>
-        <w:t>:</w:t>
-      </w:r>
-      <w:r>
-        <w:rPr>
-          <w:rFonts w:eastAsia="Times New Roman"/>
-          <w:sz w:val="28"/>
-          <w:szCs w:val="24"/>
-        </w:rPr>
-        <w:t>2,00</w:t>
-      </w:r>
-      <w:r>
-        <w:rPr>
-          <w:rFonts w:eastAsia="Times New Roman"/>
-          <w:sz w:val="28"/>
-          <w:szCs w:val="24"/>
-        </w:rPr>
-        <w:t>:</w:t>
-      </w:r>
-      <w:r>
-        <w:rPr>
-          <w:rFonts w:eastAsia="Times New Roman"/>
-          <w:sz w:val="28"/>
-          <w:szCs w:val="24"/>
-        </w:rPr>
-        <w:t>3,00</w:t>
+        <w:t>скоростей – 1,00:2,00:3,00</w:t>
       </w:r>
     </w:p>
     <w:p>
@@ -16182,15 +15828,7 @@
           <w:sz w:val="28"/>
           <w:szCs w:val="24"/>
         </w:rPr>
-        <w:t>при 100 К, 400 К и 900 К соответственно</w:t>
-      </w:r>
-      <w:r>
-        <w:rPr>
-          <w:rFonts w:eastAsia="Times New Roman"/>
-          <w:sz w:val="28"/>
-          <w:szCs w:val="24"/>
-        </w:rPr>
-        <w:t xml:space="preserve">, что подтверждает зависимость </w:t>
+        <w:t xml:space="preserve">при 100 К, 400 К и 900 К соответственно, что подтверждает зависимость </w:t>
       </w:r>
       <m:oMath>
         <m:r>
@@ -16258,9 +15896,26 @@
     </w:p>
     <w:p>
       <w:pPr>
+        <w:spacing w:after="160" w:line="259" w:lineRule="auto"/>
+        <w:jc w:val="left"/>
+        <w:rPr>
+          <w:rFonts w:eastAsiaTheme="majorEastAsia" w:cstheme="majorBidi"/>
+          <w:b/>
+          <w:color w:val="000000" w:themeColor="text1"/>
+          <w:sz w:val="32"/>
+          <w:szCs w:val="32"/>
+        </w:rPr>
+      </w:pPr>
+      <w:r>
+        <w:br w:type="page"/>
+      </w:r>
+    </w:p>
+    <w:p>
+      <w:pPr>
         <w:pStyle w:val="1"/>
       </w:pPr>
       <w:r>
+        <w:lastRenderedPageBreak/>
         <w:t>Вывод</w:t>
       </w:r>
     </w:p>
@@ -16285,7 +15940,21 @@
           <w:sz w:val="28"/>
           <w:szCs w:val="24"/>
         </w:rPr>
-        <w:t>В ходе проделанной работы выполнено:</w:t>
+        <w:t xml:space="preserve">В ходе проделанной работы </w:t>
+      </w:r>
+      <w:r>
+        <w:rPr>
+          <w:sz w:val="28"/>
+          <w:szCs w:val="24"/>
+        </w:rPr>
+        <w:t>было сделано</w:t>
+      </w:r>
+      <w:r>
+        <w:rPr>
+          <w:sz w:val="28"/>
+          <w:szCs w:val="24"/>
+        </w:rPr>
+        <w:t>:</w:t>
       </w:r>
     </w:p>
     <w:p>
@@ -16306,7 +15975,21 @@
           <w:sz w:val="28"/>
           <w:szCs w:val="24"/>
         </w:rPr>
-        <w:t>Создана молекулярно-динамическая программа для NVE ансамбля.</w:t>
+        <w:t>Созда</w:t>
+      </w:r>
+      <w:r>
+        <w:rPr>
+          <w:sz w:val="28"/>
+          <w:szCs w:val="24"/>
+        </w:rPr>
+        <w:t>ли</w:t>
+      </w:r>
+      <w:r>
+        <w:rPr>
+          <w:sz w:val="28"/>
+          <w:szCs w:val="24"/>
+        </w:rPr>
+        <w:t xml:space="preserve"> молекулярно-динамическая программа для NVE ансамбля.</w:t>
       </w:r>
     </w:p>
     <w:p>
@@ -16452,7 +16135,21 @@
           <w:sz w:val="28"/>
           <w:szCs w:val="24"/>
         </w:rPr>
-        <w:t xml:space="preserve">Получены верные соотношения скоростей от температуры как </w:t>
+        <w:t>Получ</w:t>
+      </w:r>
+      <w:r>
+        <w:rPr>
+          <w:sz w:val="28"/>
+          <w:szCs w:val="24"/>
+        </w:rPr>
+        <w:t>или</w:t>
+      </w:r>
+      <w:r>
+        <w:rPr>
+          <w:sz w:val="28"/>
+          <w:szCs w:val="24"/>
+        </w:rPr>
+        <w:t xml:space="preserve"> верные соотношения скоростей от температуры как </w:t>
       </w:r>
       <m:oMath>
         <m:r>
@@ -16520,6 +16217,26 @@
       <w:pPr>
         <w:pStyle w:val="1"/>
       </w:pPr>
+    </w:p>
+    <w:p>
+      <w:pPr>
+        <w:pStyle w:val="1"/>
+      </w:pPr>
+    </w:p>
+    <w:p>
+      <w:pPr>
+        <w:pStyle w:val="1"/>
+      </w:pPr>
+    </w:p>
+    <w:p>
+      <w:pPr>
+        <w:pStyle w:val="1"/>
+      </w:pPr>
+    </w:p>
+    <w:p>
+      <w:pPr>
+        <w:pStyle w:val="1"/>
+      </w:pPr>
       <w:r>
         <w:t>Литература</w:t>
       </w:r>
@@ -16578,23 +16295,13 @@
           <w:szCs w:val="28"/>
         </w:rPr>
       </w:pPr>
-      <w:proofErr w:type="spellStart"/>
       <w:r>
         <w:rPr>
           <w:sz w:val="28"/>
           <w:szCs w:val="28"/>
           <w:lang w:val="en-US"/>
         </w:rPr>
-        <w:t>Verlet</w:t>
-      </w:r>
-      <w:proofErr w:type="spellEnd"/>
-      <w:r>
-        <w:rPr>
-          <w:sz w:val="28"/>
-          <w:szCs w:val="28"/>
-          <w:lang w:val="en-US"/>
-        </w:rPr>
-        <w:t xml:space="preserve"> L. Computer «experiments» on classical fluids. I. Thermodynamical properties of Lennard-Jones molecules. Phys. Rev. – 1967 - Vol.</w:t>
+        <w:t>Verlet L. Computer «experiments» on classical fluids. I. Thermodynamical properties of Lennard-Jones molecules. Phys. Rev. – 1967 - Vol.</w:t>
       </w:r>
       <w:r>
         <w:rPr>
@@ -16852,49 +16559,7 @@
           <w:sz w:val="28"/>
           <w:szCs w:val="28"/>
         </w:rPr>
-        <w:t>Макогина Е</w:t>
-      </w:r>
-      <w:r>
-        <w:rPr>
-          <w:sz w:val="28"/>
-          <w:szCs w:val="28"/>
-        </w:rPr>
-        <w:t>.</w:t>
-      </w:r>
-      <w:r>
-        <w:rPr>
-          <w:sz w:val="28"/>
-          <w:szCs w:val="28"/>
-        </w:rPr>
-        <w:t>И</w:t>
-      </w:r>
-      <w:r>
-        <w:rPr>
-          <w:sz w:val="28"/>
-          <w:szCs w:val="28"/>
-        </w:rPr>
-        <w:t xml:space="preserve">., </w:t>
-      </w:r>
-      <w:r>
-        <w:rPr>
-          <w:sz w:val="28"/>
-          <w:szCs w:val="28"/>
-        </w:rPr>
-        <w:t>Учебно-методическое пособие</w:t>
-      </w:r>
-      <w:r>
-        <w:rPr>
-          <w:sz w:val="28"/>
-          <w:szCs w:val="28"/>
-        </w:rPr>
-        <w:t xml:space="preserve"> </w:t>
-      </w:r>
-      <w:r>
-        <w:rPr>
-          <w:sz w:val="28"/>
-          <w:szCs w:val="28"/>
-        </w:rPr>
-        <w:t>к лабораторной работе №2.5</w:t>
+        <w:t>Макогина Е.И., Учебно-методическое пособие к лабораторной работе №2.5</w:t>
       </w:r>
       <w:r>
         <w:rPr>
@@ -21237,10 +20902,7 @@
     </a:solidFill>
     <a:ln w="9525" cap="flat" cmpd="sng" algn="ctr">
       <a:solidFill>
-        <a:schemeClr val="tx1">
-          <a:lumMod val="15000"/>
-          <a:lumOff val="85000"/>
-        </a:schemeClr>
+        <a:schemeClr val="tx1"/>
       </a:solidFill>
       <a:round/>
     </a:ln>

</xml_diff>